<commit_message>
Added statud on doc
</commit_message>
<xml_diff>
--- a/EXPORT_NO C2 v1.0.docx
+++ b/EXPORT_NO C2 v1.0.docx
@@ -48,29 +48,42 @@
       </w:r>
       <w:proofErr w:type="spellStart"/>
       <w:r>
-        <w:t>kuziapload</w:t>
+        <w:t>kuzi</w:t>
       </w:r>
       <w:proofErr w:type="spellEnd"/>
       <w:r>
+        <w:t xml:space="preserve"> u</w:t>
+      </w:r>
+      <w:r>
+        <w:t xml:space="preserve">pload </w:t>
+      </w:r>
+      <w:proofErr w:type="spellStart"/>
+      <w:r>
+        <w:t>kama</w:t>
+      </w:r>
+      <w:proofErr w:type="spellEnd"/>
+      <w:r>
         <w:t xml:space="preserve"> </w:t>
       </w:r>
       <w:proofErr w:type="spellStart"/>
       <w:r>
-        <w:t>kama</w:t>
+        <w:t>kawaida</w:t>
       </w:r>
       <w:proofErr w:type="spellEnd"/>
       <w:r>
+        <w:t>,</w:t>
+      </w:r>
+      <w:r>
         <w:t xml:space="preserve"> </w:t>
       </w:r>
-      <w:proofErr w:type="spellStart"/>
-      <w:proofErr w:type="gramStart"/>
-      <w:r>
-        <w:t>kawaida,like</w:t>
-      </w:r>
-      <w:proofErr w:type="spellEnd"/>
-      <w:proofErr w:type="gramEnd"/>
-      <w:r>
-        <w:t xml:space="preserve"> exiting processes ,but with the following exceptions</w:t>
+      <w:r>
+        <w:t>like exiting processes,</w:t>
+      </w:r>
+      <w:r>
+        <w:t xml:space="preserve"> </w:t>
+      </w:r>
+      <w:r>
+        <w:t>but with the following exceptions</w:t>
       </w:r>
     </w:p>
     <w:p/>
@@ -121,15 +134,16 @@
     </w:p>
     <w:p>
       <w:r>
-        <w:t xml:space="preserve">2. if not </w:t>
+        <w:t>2. if not signed,</w:t>
+      </w:r>
+      <w:r>
+        <w:t xml:space="preserve"> </w:t>
       </w:r>
       <w:proofErr w:type="spellStart"/>
-      <w:proofErr w:type="gramStart"/>
-      <w:r>
-        <w:t>signed,lazima</w:t>
+      <w:r>
+        <w:t>lazima</w:t>
       </w:r>
       <w:proofErr w:type="spellEnd"/>
-      <w:proofErr w:type="gramEnd"/>
       <w:r>
         <w:t xml:space="preserve"> </w:t>
       </w:r>
@@ -147,7 +161,13 @@
       </w:r>
       <w:proofErr w:type="spellEnd"/>
       <w:r>
-        <w:t xml:space="preserve"> ticket # ,email </w:t>
+        <w:t xml:space="preserve"> ticket #,</w:t>
+      </w:r>
+      <w:r>
+        <w:t xml:space="preserve"> </w:t>
+      </w:r>
+      <w:r>
+        <w:t xml:space="preserve">email </w:t>
       </w:r>
       <w:proofErr w:type="spellStart"/>
       <w:r>
@@ -155,77 +175,122 @@
       </w:r>
       <w:proofErr w:type="spellEnd"/>
       <w:r>
-        <w:t xml:space="preserve"> TRA showing there was an </w:t>
-      </w:r>
-      <w:proofErr w:type="spellStart"/>
-      <w:r>
-        <w:t>an</w:t>
-      </w:r>
-      <w:proofErr w:type="spellEnd"/>
-      <w:r>
-        <w:t xml:space="preserve"> system failure.</w:t>
+        <w:t xml:space="preserve"> TRA showing there was system failure.</w:t>
       </w:r>
     </w:p>
     <w:p/>
     <w:p>
       <w:r>
-        <w:t xml:space="preserve">Once all these are </w:t>
-      </w:r>
-      <w:proofErr w:type="gramStart"/>
-      <w:r>
-        <w:t>available ,then</w:t>
-      </w:r>
-      <w:proofErr w:type="gramEnd"/>
-      <w:r>
-        <w:t xml:space="preserve"> the following steps will prevail</w:t>
+        <w:t>Once all these are available,</w:t>
+      </w:r>
+      <w:r>
+        <w:t xml:space="preserve"> </w:t>
+      </w:r>
+      <w:r>
+        <w:t>then the following steps will prevail</w:t>
+      </w:r>
+      <w:r>
+        <w:t>:</w:t>
       </w:r>
     </w:p>
     <w:p>
       <w:r>
         <w:t>1. The DMC will be uploaded as usual</w:t>
       </w:r>
+      <w:r>
+        <w:t xml:space="preserve"> - </w:t>
+      </w:r>
+      <w:r>
+        <w:rPr>
+          <w:highlight w:val="green"/>
+        </w:rPr>
+        <w:t>DONE</w:t>
+      </w:r>
     </w:p>
     <w:p>
       <w:r>
-        <w:t xml:space="preserve">2. Email with ticket reference will be </w:t>
-      </w:r>
-      <w:proofErr w:type="gramStart"/>
-      <w:r>
-        <w:t>uploaded,@</w:t>
-      </w:r>
-      <w:proofErr w:type="spellStart"/>
-      <w:proofErr w:type="gramEnd"/>
-      <w:r>
-        <w:t>ezrankayamba</w:t>
-      </w:r>
-      <w:proofErr w:type="spellEnd"/>
-      <w:r>
-        <w:t xml:space="preserve"> to add this provision for uploading other docs(attachment)</w:t>
+        <w:t>2. Email with ticket reference will be uploaded,</w:t>
+      </w:r>
+      <w:r>
+        <w:t xml:space="preserve"> @</w:t>
+      </w:r>
+      <w:r>
+        <w:t>ezrankayamba to add this provision for uploading other docs</w:t>
+      </w:r>
+      <w:r>
+        <w:t xml:space="preserve"> </w:t>
+      </w:r>
+      <w:r>
+        <w:t>(attachment)</w:t>
+      </w:r>
+      <w:r>
+        <w:t xml:space="preserve"> - </w:t>
+      </w:r>
+      <w:r>
+        <w:rPr>
+          <w:highlight w:val="yellow"/>
+        </w:rPr>
+        <w:t>PENDING</w:t>
       </w:r>
     </w:p>
     <w:p>
       <w:r>
-        <w:t>3 Transactions will be sent to admin for review and approval</w:t>
+        <w:t>3</w:t>
+      </w:r>
+      <w:r>
+        <w:t>.</w:t>
+      </w:r>
+      <w:r>
+        <w:t xml:space="preserve"> Transactions will be sent to admin for review and approval</w:t>
+      </w:r>
+      <w:r>
+        <w:t xml:space="preserve"> - </w:t>
+      </w:r>
+      <w:r>
+        <w:rPr>
+          <w:highlight w:val="green"/>
+        </w:rPr>
+        <w:t>DONE</w:t>
       </w:r>
     </w:p>
     <w:p>
       <w:r>
-        <w:t xml:space="preserve">4 Once </w:t>
-      </w:r>
-      <w:proofErr w:type="spellStart"/>
-      <w:proofErr w:type="gramStart"/>
-      <w:r>
-        <w:t>approved,the</w:t>
-      </w:r>
-      <w:proofErr w:type="spellEnd"/>
-      <w:proofErr w:type="gramEnd"/>
-      <w:r>
-        <w:t xml:space="preserve"> transaction will be declared complete and ready for invoicing </w:t>
+        <w:t>4</w:t>
+      </w:r>
+      <w:r>
+        <w:t>.</w:t>
+      </w:r>
+      <w:r>
+        <w:t xml:space="preserve"> Once approved,</w:t>
+      </w:r>
+      <w:r>
+        <w:t xml:space="preserve"> </w:t>
+      </w:r>
+      <w:r>
+        <w:t xml:space="preserve">the transaction will be declared complete and ready for invoicing </w:t>
+      </w:r>
+      <w:r>
+        <w:t xml:space="preserve">- </w:t>
+      </w:r>
+      <w:r>
+        <w:rPr>
+          <w:highlight w:val="green"/>
+        </w:rPr>
+        <w:t>DONE</w:t>
       </w:r>
     </w:p>
     <w:p>
       <w:r>
         <w:t>5. All transactions with this nature will be invoiced separately.</w:t>
+      </w:r>
+      <w:r>
+        <w:t xml:space="preserve"> - </w:t>
+      </w:r>
+      <w:r>
+        <w:rPr>
+          <w:highlight w:val="yellow"/>
+        </w:rPr>
+        <w:t>PENDING</w:t>
       </w:r>
     </w:p>
     <w:sectPr>

</xml_diff>